<commit_message>
Correct links to annotations and citations.
</commit_message>
<xml_diff>
--- a/Documents/labo_03.docx
+++ b/Documents/labo_03.docx
@@ -7,7 +7,13 @@
         <w:pStyle w:val="Titre1"/>
       </w:pPr>
       <w:r>
-        <w:t>Design Pattern – Labo 3 – 19.04.2015</w:t>
+        <w:t xml:space="preserve">Design Pattern – Labo 3 </w:t>
+      </w:r>
+      <w:r>
+        <w:t xml:space="preserve">– Equipe 3 </w:t>
+      </w:r>
+      <w:r>
+        <w:t>– 19.04.2015</w:t>
       </w:r>
     </w:p>
     <w:p>
@@ -22,11 +28,11 @@
       <w:r>
         <w:t xml:space="preserve">Horia Mut / Quentin </w:t>
       </w:r>
-      <w:bookmarkStart w:id="0" w:name="_GoBack"/>
+      <w:proofErr w:type="spellStart"/>
       <w:r>
         <w:t>Jeanmonod</w:t>
       </w:r>
-      <w:bookmarkEnd w:id="0"/>
+      <w:proofErr w:type="spellEnd"/>
       <w:r>
         <w:t xml:space="preserve"> / Lukas Bitter</w:t>
       </w:r>
@@ -41,34 +47,21 @@
     </w:p>
     <w:p>
       <w:r>
-        <w:t>Appliquer le</w:t>
-      </w:r>
-      <w:r>
-        <w:t xml:space="preserve"> </w:t>
-      </w:r>
-      <w:r>
-        <w:t>composite, decorator</w:t>
-      </w:r>
-      <w:r>
-        <w:t xml:space="preserve"> et </w:t>
-      </w:r>
-      <w:r>
-        <w:t xml:space="preserve">state </w:t>
-      </w:r>
-      <w:r>
-        <w:t>patterns à</w:t>
-      </w:r>
-      <w:r>
-        <w:t xml:space="preserve"> un programme lié à la </w:t>
+        <w:t xml:space="preserve">Appliquer le composite, </w:t>
+      </w:r>
+      <w:proofErr w:type="spellStart"/>
+      <w:r>
+        <w:t>decorator</w:t>
+      </w:r>
+      <w:proofErr w:type="spellEnd"/>
+      <w:r>
+        <w:t xml:space="preserve"> et state patterns à un programme lié à la </w:t>
       </w:r>
       <w:r>
         <w:t>création</w:t>
       </w:r>
       <w:r>
-        <w:t xml:space="preserve"> d’un genre de menu d’achats</w:t>
-      </w:r>
-      <w:r>
-        <w:t>.</w:t>
+        <w:t xml:space="preserve"> d’un genre de menu d’achats.</w:t>
       </w:r>
     </w:p>
     <w:p>
@@ -81,10 +74,7 @@
     </w:p>
     <w:p>
       <w:r>
-        <w:t xml:space="preserve">Le programme affiche </w:t>
-      </w:r>
-      <w:r>
-        <w:t xml:space="preserve">le contenu d’un panier de fruits. Le panier est rempli à fur et </w:t>
+        <w:t xml:space="preserve">Le programme affiche le contenu d’un panier de fruits. Le panier est rempli à fur et </w:t>
       </w:r>
       <w:r>
         <w:t>à</w:t>
@@ -103,16 +93,6 @@
       </w:r>
       <w:r>
         <w:t xml:space="preserve"> Box, ça c’est du possible.</w:t>
-      </w:r>
-    </w:p>
-    <w:p>
-      <w:r>
-        <w:t>Utilisation des design patterns</w:t>
-      </w:r>
-    </w:p>
-    <w:p>
-      <w:r>
-        <w:t>Le code a été écrit de façon à ce que le pattern soit visible dans chaque cas.</w:t>
       </w:r>
     </w:p>
     <w:p>
@@ -120,77 +100,12 @@
         <w:pStyle w:val="Titre3"/>
       </w:pPr>
       <w:r>
-        <w:t>Composite</w:t>
-      </w:r>
-    </w:p>
-    <w:p>
-      <w:r>
-        <w:t xml:space="preserve">Pour </w:t>
-      </w:r>
-      <w:r>
-        <w:t>gérer</w:t>
-      </w:r>
-      <w:r>
-        <w:t xml:space="preserve"> les paniers et les fruits sans une explosion de classes il faut les </w:t>
-      </w:r>
-      <w:r>
-        <w:t>gérer</w:t>
-      </w:r>
-      <w:r>
-        <w:t xml:space="preserve"> comme étant du même type. Les CComposite (panier) comme les CLeaf (fruit) sont du type CComponent.</w:t>
-      </w:r>
-    </w:p>
-    <w:p>
-      <w:r>
-        <w:t xml:space="preserve">La classe CComponent est une classe virtuelle pure qui </w:t>
-      </w:r>
-      <w:r>
-        <w:t>définit</w:t>
-      </w:r>
-      <w:r>
-        <w:t xml:space="preserve"> une interface pour decire les classes </w:t>
-      </w:r>
-      <w:r>
-        <w:t>spécialisées</w:t>
-      </w:r>
-      <w:r>
-        <w:t xml:space="preserve">. Dans notre cas, nous avons </w:t>
-      </w:r>
-      <w:r>
-        <w:t>spécialisé</w:t>
-      </w:r>
-      <w:r>
-        <w:t xml:space="preserve"> la classe CLeaf avec les classes CBanana, CApple et CStrawberry pour respecter une structure </w:t>
-      </w:r>
-      <w:r>
-        <w:t>cohérente</w:t>
-      </w:r>
-      <w:r>
-        <w:t xml:space="preserve">, mais il n’est pas </w:t>
-      </w:r>
-      <w:r>
-        <w:t>nécessaire</w:t>
-      </w:r>
-      <w:r>
-        <w:t xml:space="preserve"> de faire </w:t>
-      </w:r>
-      <w:r>
-        <w:t>cela</w:t>
-      </w:r>
-      <w:r>
-        <w:t xml:space="preserve"> pour respecter le Design Pattern, en effet les Fruits sont </w:t>
-      </w:r>
-      <w:r>
-        <w:t>directement</w:t>
-      </w:r>
-      <w:r>
-        <w:t xml:space="preserve"> des Composants, donc peuvent </w:t>
-      </w:r>
-      <w:r>
-        <w:t>dériver</w:t>
-      </w:r>
-      <w:r>
-        <w:t xml:space="preserve"> directement de CComponent.</w:t>
+        <w:t>Utilisation des design patterns</w:t>
+      </w:r>
+    </w:p>
+    <w:p>
+      <w:r>
+        <w:t>Le code a été écrit de façon à ce que le pattern soit visible dans chaque cas.</w:t>
       </w:r>
     </w:p>
     <w:p>
@@ -198,94 +113,721 @@
         <w:pStyle w:val="Titre3"/>
       </w:pPr>
       <w:r>
-        <w:t>Decorator</w:t>
-      </w:r>
-    </w:p>
-    <w:p>
-      <w:r>
-        <w:t xml:space="preserve">Le Decorator doit </w:t>
-      </w:r>
-      <w:r>
-        <w:t>décorer</w:t>
-      </w:r>
-      <w:r>
-        <w:t xml:space="preserve"> un CComponent. Dans ce cas, il est une </w:t>
-      </w:r>
-      <w:r>
-        <w:t>spécialisation</w:t>
-      </w:r>
-      <w:r>
-        <w:t xml:space="preserve"> de cette classe virtuelle qui </w:t>
-      </w:r>
-      <w:r>
-        <w:t>redéfinit</w:t>
-      </w:r>
-      <w:r>
-        <w:t xml:space="preserve"> la </w:t>
-      </w:r>
-      <w:r>
-        <w:t>méthode</w:t>
-      </w:r>
-      <w:r>
-        <w:t xml:space="preserve"> Print et contient un attribut de plus, le char </w:t>
-      </w:r>
-      <w:r>
-        <w:t>définissant</w:t>
-      </w:r>
-      <w:r>
-        <w:t xml:space="preserve"> la décoration.</w:t>
-      </w:r>
-    </w:p>
-    <w:p>
-      <w:r>
-        <w:t xml:space="preserve">La classe CDecorator </w:t>
+        <w:t>Composite</w:t>
+      </w:r>
+    </w:p>
+    <w:p>
+      <w:pPr>
+        <w:keepNext/>
+        <w:jc w:val="center"/>
+      </w:pPr>
+      <w:r>
+        <w:rPr>
+          <w:noProof/>
+          <w:lang w:eastAsia="fr-CH"/>
+        </w:rPr>
+        <w:drawing>
+          <wp:inline distT="0" distB="0" distL="0" distR="0" wp14:anchorId="1C759B31" wp14:editId="66CF72DA">
+            <wp:extent cx="2250374" cy="1764498"/>
+            <wp:effectExtent l="0" t="0" r="0" b="7620"/>
+            <wp:docPr id="1" name="Image 1"/>
+            <wp:cNvGraphicFramePr>
+              <a:graphicFrameLocks xmlns:a="http://schemas.openxmlformats.org/drawingml/2006/main" noChangeAspect="1"/>
+            </wp:cNvGraphicFramePr>
+            <a:graphic xmlns:a="http://schemas.openxmlformats.org/drawingml/2006/main">
+              <a:graphicData uri="http://schemas.openxmlformats.org/drawingml/2006/picture">
+                <pic:pic xmlns:pic="http://schemas.openxmlformats.org/drawingml/2006/picture">
+                  <pic:nvPicPr>
+                    <pic:cNvPr id="1" name=""/>
+                    <pic:cNvPicPr/>
+                  </pic:nvPicPr>
+                  <pic:blipFill>
+                    <a:blip r:embed="rId7"/>
+                    <a:stretch>
+                      <a:fillRect/>
+                    </a:stretch>
+                  </pic:blipFill>
+                  <pic:spPr>
+                    <a:xfrm>
+                      <a:off x="0" y="0"/>
+                      <a:ext cx="2253335" cy="1766820"/>
+                    </a:xfrm>
+                    <a:prstGeom prst="rect">
+                      <a:avLst/>
+                    </a:prstGeom>
+                  </pic:spPr>
+                </pic:pic>
+              </a:graphicData>
+            </a:graphic>
+          </wp:inline>
+        </w:drawing>
+      </w:r>
+    </w:p>
+    <w:p>
+      <w:pPr>
+        <w:pStyle w:val="Lgende"/>
+        <w:jc w:val="center"/>
+      </w:pPr>
+      <w:bookmarkStart w:id="0" w:name="_Toc417978901"/>
+      <w:bookmarkStart w:id="1" w:name="_Ref418001449"/>
+      <w:r>
+        <w:t xml:space="preserve">Figure </w:t>
+      </w:r>
+      <w:r>
+        <w:fldChar w:fldCharType="begin"/>
+      </w:r>
+      <w:r>
+        <w:instrText xml:space="preserve"> SEQ Figure \* ARABIC </w:instrText>
+      </w:r>
+      <w:r>
+        <w:fldChar w:fldCharType="separate"/>
+      </w:r>
+      <w:r>
+        <w:rPr>
+          <w:noProof/>
+        </w:rPr>
+        <w:t>1</w:t>
+      </w:r>
+      <w:bookmarkEnd w:id="0"/>
+      <w:r>
+        <w:rPr>
+          <w:noProof/>
+        </w:rPr>
+        <w:fldChar w:fldCharType="end"/>
+      </w:r>
+      <w:r>
+        <w:t xml:space="preserve"> – Composite Pattern</w:t>
+      </w:r>
+      <w:bookmarkEnd w:id="1"/>
+    </w:p>
+    <w:p>
+      <w:r>
+        <w:t xml:space="preserve">Pour </w:t>
+      </w:r>
+      <w:r>
+        <w:t>gérer</w:t>
+      </w:r>
+      <w:r>
+        <w:t xml:space="preserve"> les paniers et les fruits sans une explosion de classes il faut les </w:t>
+      </w:r>
+      <w:r>
+        <w:t>gérer</w:t>
+      </w:r>
+      <w:r>
+        <w:t xml:space="preserve"> comme étant du même type. Les </w:t>
+      </w:r>
+      <w:proofErr w:type="spellStart"/>
+      <w:r>
+        <w:t>CComposite</w:t>
+      </w:r>
+      <w:proofErr w:type="spellEnd"/>
+      <w:r>
+        <w:t xml:space="preserve"> (</w:t>
+      </w:r>
+      <w:r>
+        <w:t xml:space="preserve">un </w:t>
+      </w:r>
+      <w:r>
+        <w:t>panier)</w:t>
+      </w:r>
+      <w:r>
+        <w:t>,</w:t>
+      </w:r>
+      <w:r>
+        <w:t xml:space="preserve"> comme les </w:t>
+      </w:r>
+      <w:proofErr w:type="spellStart"/>
+      <w:r>
+        <w:t>CLeaf</w:t>
+      </w:r>
+      <w:proofErr w:type="spellEnd"/>
+      <w:r>
+        <w:t xml:space="preserve"> (</w:t>
+      </w:r>
+      <w:r>
+        <w:t xml:space="preserve">un </w:t>
+      </w:r>
+      <w:r>
+        <w:t xml:space="preserve">fruit) sont du type </w:t>
+      </w:r>
+      <w:proofErr w:type="spellStart"/>
+      <w:r>
+        <w:t>CComponent</w:t>
+      </w:r>
+      <w:proofErr w:type="spellEnd"/>
+      <w:r>
+        <w:t>.</w:t>
+      </w:r>
+    </w:p>
+    <w:p>
+      <w:r>
+        <w:t xml:space="preserve">Pour faire le lien avec le pattern, sur la </w:t>
+      </w:r>
+      <w:r>
+        <w:fldChar w:fldCharType="begin"/>
+      </w:r>
+      <w:r>
+        <w:instrText xml:space="preserve"> REF _Ref418001449 \h </w:instrText>
+      </w:r>
+      <w:r>
+        <w:fldChar w:fldCharType="separate"/>
+      </w:r>
+      <w:r>
+        <w:t xml:space="preserve">Figure </w:t>
+      </w:r>
+      <w:r>
+        <w:rPr>
+          <w:noProof/>
+        </w:rPr>
+        <w:t>1</w:t>
+      </w:r>
+      <w:r>
+        <w:t xml:space="preserve"> – Composite Pattern</w:t>
+      </w:r>
+      <w:r>
+        <w:fldChar w:fldCharType="end"/>
+      </w:r>
+      <w:r>
+        <w:rPr>
+          <w:rStyle w:val="Appeldenotedefin"/>
+        </w:rPr>
+        <w:endnoteReference w:id="1"/>
+      </w:r>
+      <w:r>
+        <w:t xml:space="preserve"> </w:t>
+      </w:r>
+      <w:r>
+        <w:t xml:space="preserve"> </w:t>
+      </w:r>
+      <w:r>
+        <w:t>l</w:t>
+      </w:r>
+      <w:r>
+        <w:t xml:space="preserve">a classe </w:t>
+      </w:r>
+      <w:proofErr w:type="spellStart"/>
+      <w:r>
+        <w:t>CComponent</w:t>
+      </w:r>
+      <w:proofErr w:type="spellEnd"/>
+      <w:r>
+        <w:t xml:space="preserve"> est un « </w:t>
+      </w:r>
+      <w:proofErr w:type="spellStart"/>
+      <w:r>
+        <w:t>Node</w:t>
+      </w:r>
+      <w:proofErr w:type="spellEnd"/>
+      <w:r>
+        <w:t> »</w:t>
+      </w:r>
+      <w:r>
+        <w:t xml:space="preserve">, </w:t>
+      </w:r>
+      <w:r>
+        <w:t xml:space="preserve">les classes </w:t>
+      </w:r>
+      <w:proofErr w:type="spellStart"/>
+      <w:r>
+        <w:t>CLeaf</w:t>
+      </w:r>
+      <w:proofErr w:type="spellEnd"/>
+      <w:r>
+        <w:t xml:space="preserve"> et </w:t>
+      </w:r>
+      <w:proofErr w:type="spellStart"/>
+      <w:r>
+        <w:t>CComposite</w:t>
+      </w:r>
+      <w:proofErr w:type="spellEnd"/>
+      <w:r>
+        <w:t xml:space="preserve"> sont de type « </w:t>
+      </w:r>
+      <w:proofErr w:type="spellStart"/>
+      <w:r>
+        <w:t>Leaf</w:t>
+      </w:r>
+      <w:proofErr w:type="spellEnd"/>
+      <w:r>
+        <w:t> ».</w:t>
+      </w:r>
+    </w:p>
+    <w:p>
+      <w:r>
+        <w:t xml:space="preserve">La classe </w:t>
+      </w:r>
+      <w:proofErr w:type="spellStart"/>
+      <w:r>
+        <w:t>CComponent</w:t>
+      </w:r>
+      <w:proofErr w:type="spellEnd"/>
+      <w:r>
+        <w:t xml:space="preserve"> est une classe virtuelle pure qui </w:t>
       </w:r>
       <w:r>
         <w:t>définit</w:t>
       </w:r>
       <w:r>
-        <w:t xml:space="preserve"> les </w:t>
-      </w:r>
-      <w:r>
-        <w:t>méthodes</w:t>
-      </w:r>
-      <w:r>
-        <w:t xml:space="preserve"> et donne leur </w:t>
-      </w:r>
-      <w:r>
-        <w:t>implémentation</w:t>
-      </w:r>
-      <w:r>
-        <w:t xml:space="preserve">, mais le pattern nous demande de la </w:t>
-      </w:r>
-      <w:r>
-        <w:t>spécialiser</w:t>
-      </w:r>
-      <w:r>
-        <w:t xml:space="preserve"> afin de pouvoir imbriquer les </w:t>
-      </w:r>
-      <w:r>
-        <w:t>décorations</w:t>
-      </w:r>
-      <w:r>
-        <w:t xml:space="preserve"> une dans l’autre. Ceci est fait avec les classes CDecoratorStar, CDecoratorHash etc.</w:t>
-      </w:r>
-    </w:p>
-    <w:p>
-      <w:r>
-        <w:t xml:space="preserve">Vu que le CDecorator agit sur un CComponent et est lui-même un CComponent, il est possible de </w:t>
-      </w:r>
-      <w:r>
-        <w:t>décorer</w:t>
-      </w:r>
-      <w:r>
-        <w:t xml:space="preserve"> un CLeaf (fruit) tout autant qu’un CComposite (panier).</w:t>
+        <w:t xml:space="preserve"> une interface pour </w:t>
+      </w:r>
+      <w:proofErr w:type="spellStart"/>
+      <w:r>
+        <w:t>decire</w:t>
+      </w:r>
+      <w:proofErr w:type="spellEnd"/>
+      <w:r>
+        <w:t xml:space="preserve"> les classes </w:t>
+      </w:r>
+      <w:r>
+        <w:t>spécialisées</w:t>
+      </w:r>
+      <w:r>
+        <w:t xml:space="preserve">. Dans notre cas, nous avons </w:t>
+      </w:r>
+      <w:r>
+        <w:t>spécialisé</w:t>
+      </w:r>
+      <w:r>
+        <w:t xml:space="preserve"> la classe </w:t>
+      </w:r>
+      <w:proofErr w:type="spellStart"/>
+      <w:r>
+        <w:t>CLeaf</w:t>
+      </w:r>
+      <w:proofErr w:type="spellEnd"/>
+      <w:r>
+        <w:t xml:space="preserve"> avec les classes </w:t>
+      </w:r>
+      <w:proofErr w:type="spellStart"/>
+      <w:r>
+        <w:t>CBanana</w:t>
+      </w:r>
+      <w:proofErr w:type="spellEnd"/>
+      <w:r>
+        <w:t xml:space="preserve">, </w:t>
+      </w:r>
+      <w:proofErr w:type="spellStart"/>
+      <w:r>
+        <w:t>CApple</w:t>
+      </w:r>
+      <w:proofErr w:type="spellEnd"/>
+      <w:r>
+        <w:t xml:space="preserve"> et </w:t>
+      </w:r>
+      <w:proofErr w:type="spellStart"/>
+      <w:r>
+        <w:t>CStrawberry</w:t>
+      </w:r>
+      <w:proofErr w:type="spellEnd"/>
+      <w:r>
+        <w:t xml:space="preserve"> pour respecter une structure </w:t>
+      </w:r>
+      <w:r>
+        <w:t>cohérente</w:t>
+      </w:r>
+      <w:r>
+        <w:t xml:space="preserve">, mais il n’est pas </w:t>
+      </w:r>
+      <w:r>
+        <w:t>nécessaire</w:t>
+      </w:r>
+      <w:r>
+        <w:t xml:space="preserve"> de faire </w:t>
+      </w:r>
+      <w:r>
+        <w:t>cela</w:t>
+      </w:r>
+      <w:r>
+        <w:t xml:space="preserve"> pour respecter le Design Pattern, en effet les Fruits sont </w:t>
+      </w:r>
+      <w:r>
+        <w:t>directement</w:t>
+      </w:r>
+      <w:r>
+        <w:t xml:space="preserve"> des Composants, donc peuvent </w:t>
+      </w:r>
+      <w:r>
+        <w:t>dériver</w:t>
+      </w:r>
+      <w:r>
+        <w:t xml:space="preserve"> directement de </w:t>
+      </w:r>
+      <w:proofErr w:type="spellStart"/>
+      <w:r>
+        <w:t>CComponent</w:t>
+      </w:r>
+      <w:proofErr w:type="spellEnd"/>
+      <w:r>
+        <w:t>.</w:t>
+      </w:r>
+    </w:p>
+    <w:p>
+      <w:pPr>
+        <w:rPr>
+          <w:rFonts w:asciiTheme="majorHAnsi" w:eastAsiaTheme="majorEastAsia" w:hAnsiTheme="majorHAnsi" w:cstheme="majorBidi"/>
+          <w:color w:val="1F4D78" w:themeColor="accent1" w:themeShade="7F"/>
+          <w:sz w:val="24"/>
+          <w:szCs w:val="24"/>
+        </w:rPr>
+      </w:pPr>
+      <w:r>
+        <w:br w:type="page"/>
       </w:r>
     </w:p>
     <w:p>
       <w:pPr>
         <w:pStyle w:val="Titre3"/>
       </w:pPr>
+      <w:proofErr w:type="spellStart"/>
+      <w:r>
+        <w:lastRenderedPageBreak/>
+        <w:t>Decorator</w:t>
+      </w:r>
+      <w:proofErr w:type="spellEnd"/>
+    </w:p>
+    <w:p>
+      <w:pPr>
+        <w:keepNext/>
+        <w:jc w:val="center"/>
+      </w:pPr>
+      <w:r>
+        <w:rPr>
+          <w:noProof/>
+          <w:lang w:eastAsia="fr-CH"/>
+        </w:rPr>
+        <w:drawing>
+          <wp:inline distT="0" distB="0" distL="0" distR="0" wp14:anchorId="75D4E3F6" wp14:editId="033A38C6">
+            <wp:extent cx="3234266" cy="1697989"/>
+            <wp:effectExtent l="0" t="0" r="4445" b="0"/>
+            <wp:docPr id="2" name="Image 2"/>
+            <wp:cNvGraphicFramePr>
+              <a:graphicFrameLocks xmlns:a="http://schemas.openxmlformats.org/drawingml/2006/main" noChangeAspect="1"/>
+            </wp:cNvGraphicFramePr>
+            <a:graphic xmlns:a="http://schemas.openxmlformats.org/drawingml/2006/main">
+              <a:graphicData uri="http://schemas.openxmlformats.org/drawingml/2006/picture">
+                <pic:pic xmlns:pic="http://schemas.openxmlformats.org/drawingml/2006/picture">
+                  <pic:nvPicPr>
+                    <pic:cNvPr id="2" name="1.png"/>
+                    <pic:cNvPicPr/>
+                  </pic:nvPicPr>
+                  <pic:blipFill>
+                    <a:blip r:embed="rId8">
+                      <a:extLst>
+                        <a:ext uri="{28A0092B-C50C-407E-A947-70E740481C1C}">
+                          <a14:useLocalDpi xmlns:a14="http://schemas.microsoft.com/office/drawing/2010/main" val="0"/>
+                        </a:ext>
+                      </a:extLst>
+                    </a:blip>
+                    <a:stretch>
+                      <a:fillRect/>
+                    </a:stretch>
+                  </pic:blipFill>
+                  <pic:spPr>
+                    <a:xfrm>
+                      <a:off x="0" y="0"/>
+                      <a:ext cx="3260575" cy="1711801"/>
+                    </a:xfrm>
+                    <a:prstGeom prst="rect">
+                      <a:avLst/>
+                    </a:prstGeom>
+                  </pic:spPr>
+                </pic:pic>
+              </a:graphicData>
+            </a:graphic>
+          </wp:inline>
+        </w:drawing>
+      </w:r>
+    </w:p>
+    <w:p>
+      <w:pPr>
+        <w:pStyle w:val="Lgende"/>
+        <w:jc w:val="center"/>
+      </w:pPr>
+      <w:bookmarkStart w:id="2" w:name="_Toc417978902"/>
+      <w:bookmarkStart w:id="3" w:name="_Ref417978860"/>
+      <w:r>
+        <w:t xml:space="preserve">Figure </w:t>
+      </w:r>
+      <w:r>
+        <w:fldChar w:fldCharType="begin"/>
+      </w:r>
+      <w:r>
+        <w:instrText xml:space="preserve"> SEQ Figure \* ARABIC </w:instrText>
+      </w:r>
+      <w:r>
+        <w:fldChar w:fldCharType="separate"/>
+      </w:r>
+      <w:r>
+        <w:rPr>
+          <w:noProof/>
+        </w:rPr>
+        <w:t>2</w:t>
+      </w:r>
+      <w:bookmarkEnd w:id="2"/>
+      <w:r>
+        <w:rPr>
+          <w:noProof/>
+        </w:rPr>
+        <w:fldChar w:fldCharType="end"/>
+      </w:r>
+      <w:bookmarkEnd w:id="3"/>
+      <w:r>
+        <w:t xml:space="preserve"> – </w:t>
+      </w:r>
+      <w:proofErr w:type="spellStart"/>
+      <w:r>
+        <w:t>Decorator</w:t>
+      </w:r>
+      <w:proofErr w:type="spellEnd"/>
+      <w:r>
+        <w:t xml:space="preserve"> Pattern</w:t>
+      </w:r>
+    </w:p>
+    <w:p>
+      <w:r>
+        <w:t>La</w:t>
+      </w:r>
+      <w:r>
+        <w:t xml:space="preserve"> </w:t>
+      </w:r>
+      <w:r>
+        <w:fldChar w:fldCharType="begin"/>
+      </w:r>
+      <w:r>
+        <w:instrText xml:space="preserve"> REF _Ref417978860 \h </w:instrText>
+      </w:r>
+      <w:r>
+        <w:fldChar w:fldCharType="separate"/>
+      </w:r>
+      <w:r>
+        <w:t xml:space="preserve">Figure </w:t>
+      </w:r>
+      <w:r>
+        <w:rPr>
+          <w:noProof/>
+        </w:rPr>
+        <w:t>2</w:t>
+      </w:r>
+      <w:r>
+        <w:fldChar w:fldCharType="end"/>
+      </w:r>
+      <w:r>
+        <w:rPr>
+          <w:rStyle w:val="Appeldenotedefin"/>
+        </w:rPr>
+        <w:endnoteReference w:id="2"/>
+      </w:r>
+      <w:r>
+        <w:t xml:space="preserve"> </w:t>
+      </w:r>
+      <w:r>
+        <w:t xml:space="preserve">montre le principe de base du pattern </w:t>
+      </w:r>
+      <w:proofErr w:type="spellStart"/>
+      <w:r>
+        <w:t>Decorator</w:t>
+      </w:r>
+      <w:proofErr w:type="spellEnd"/>
+      <w:r>
+        <w:t>. Le composant principal Kelvin est entouré (décoré) par un Tracer, qui est lui-même décoré par un Dino etc.</w:t>
+      </w:r>
+    </w:p>
+    <w:p>
+      <w:r>
+        <w:t xml:space="preserve">Le </w:t>
+      </w:r>
+      <w:proofErr w:type="spellStart"/>
+      <w:r>
+        <w:t>Decorator</w:t>
+      </w:r>
+      <w:proofErr w:type="spellEnd"/>
+      <w:r>
+        <w:t xml:space="preserve"> </w:t>
+      </w:r>
+      <w:r>
+        <w:t>décore</w:t>
+      </w:r>
+      <w:r>
+        <w:t xml:space="preserve"> un </w:t>
+      </w:r>
+      <w:proofErr w:type="spellStart"/>
+      <w:r>
+        <w:t>CComponent</w:t>
+      </w:r>
+      <w:proofErr w:type="spellEnd"/>
+      <w:r>
+        <w:t xml:space="preserve">. </w:t>
+      </w:r>
+      <w:r>
+        <w:t>I</w:t>
+      </w:r>
+      <w:r>
+        <w:t xml:space="preserve">l est une </w:t>
+      </w:r>
+      <w:r>
+        <w:t>spécialisation</w:t>
+      </w:r>
+      <w:r>
+        <w:t xml:space="preserve"> de cette classe virtuelle qui </w:t>
+      </w:r>
+      <w:r>
+        <w:t>redéfinit</w:t>
+      </w:r>
+      <w:r>
+        <w:t xml:space="preserve"> la </w:t>
+      </w:r>
+      <w:r>
+        <w:t>méthode</w:t>
+      </w:r>
+      <w:r>
+        <w:t xml:space="preserve"> </w:t>
+      </w:r>
+      <w:proofErr w:type="spellStart"/>
+      <w:r>
+        <w:t>Print</w:t>
+      </w:r>
+      <w:proofErr w:type="spellEnd"/>
+      <w:r>
+        <w:t xml:space="preserve"> et contient un attribut de plus, le </w:t>
+      </w:r>
+      <w:r>
+        <w:t>caractère</w:t>
+      </w:r>
+      <w:r>
+        <w:t xml:space="preserve"> </w:t>
+      </w:r>
+      <w:r>
+        <w:t>définissant</w:t>
+      </w:r>
+      <w:r>
+        <w:t xml:space="preserve"> la décoration.</w:t>
+      </w:r>
+    </w:p>
+    <w:p>
+      <w:r>
+        <w:t xml:space="preserve">La classe </w:t>
+      </w:r>
+      <w:proofErr w:type="spellStart"/>
+      <w:r>
+        <w:t>CDecorator</w:t>
+      </w:r>
+      <w:proofErr w:type="spellEnd"/>
+      <w:r>
+        <w:t xml:space="preserve"> </w:t>
+      </w:r>
+      <w:r>
+        <w:t>définit</w:t>
+      </w:r>
+      <w:r>
+        <w:t xml:space="preserve"> les </w:t>
+      </w:r>
+      <w:r>
+        <w:t>méthodes</w:t>
+      </w:r>
+      <w:r>
+        <w:t xml:space="preserve"> et donne leur </w:t>
+      </w:r>
+      <w:r>
+        <w:t>implémentation</w:t>
+      </w:r>
+      <w:r>
+        <w:t xml:space="preserve">, mais le pattern nous demande de la </w:t>
+      </w:r>
+      <w:r>
+        <w:t>spécialiser</w:t>
+      </w:r>
+      <w:r>
+        <w:t xml:space="preserve"> afin de pouvoir imbriquer les </w:t>
+      </w:r>
+      <w:r>
+        <w:t>décorations</w:t>
+      </w:r>
+      <w:r>
+        <w:t xml:space="preserve"> une dans l’autre. Ceci est fait avec les classes </w:t>
+      </w:r>
+      <w:proofErr w:type="spellStart"/>
+      <w:r>
+        <w:t>CD</w:t>
+      </w:r>
+      <w:r>
+        <w:t>ecoratorStar</w:t>
+      </w:r>
+      <w:proofErr w:type="spellEnd"/>
+      <w:r>
+        <w:t xml:space="preserve">, </w:t>
+      </w:r>
+      <w:proofErr w:type="spellStart"/>
+      <w:r>
+        <w:t>CDecoratorHash</w:t>
+      </w:r>
+      <w:proofErr w:type="spellEnd"/>
+      <w:r>
+        <w:t xml:space="preserve"> et </w:t>
+      </w:r>
+      <w:proofErr w:type="spellStart"/>
+      <w:r>
+        <w:t>CDecoratorEquals</w:t>
+      </w:r>
+      <w:proofErr w:type="spellEnd"/>
+      <w:r>
+        <w:t>.</w:t>
+      </w:r>
+    </w:p>
+    <w:p>
+      <w:r>
+        <w:t xml:space="preserve">Vu que le </w:t>
+      </w:r>
+      <w:proofErr w:type="spellStart"/>
+      <w:r>
+        <w:t>CDecorator</w:t>
+      </w:r>
+      <w:proofErr w:type="spellEnd"/>
+      <w:r>
+        <w:t xml:space="preserve"> agit sur un </w:t>
+      </w:r>
+      <w:proofErr w:type="spellStart"/>
+      <w:r>
+        <w:t>CComponent</w:t>
+      </w:r>
+      <w:proofErr w:type="spellEnd"/>
+      <w:r>
+        <w:t xml:space="preserve"> et est lui-même un </w:t>
+      </w:r>
+      <w:proofErr w:type="spellStart"/>
+      <w:r>
+        <w:t>CComponent</w:t>
+      </w:r>
+      <w:proofErr w:type="spellEnd"/>
+      <w:r>
+        <w:t xml:space="preserve">, il est possible de </w:t>
+      </w:r>
+      <w:r>
+        <w:t>décorer</w:t>
+      </w:r>
+      <w:r>
+        <w:t xml:space="preserve"> un </w:t>
+      </w:r>
+      <w:proofErr w:type="spellStart"/>
+      <w:r>
+        <w:t>CLeaf</w:t>
+      </w:r>
+      <w:proofErr w:type="spellEnd"/>
+      <w:r>
+        <w:t xml:space="preserve"> (fruit) tout autant qu’un </w:t>
+      </w:r>
+      <w:proofErr w:type="spellStart"/>
+      <w:r>
+        <w:t>CComposite</w:t>
+      </w:r>
+      <w:proofErr w:type="spellEnd"/>
+      <w:r>
+        <w:t xml:space="preserve"> (panier).</w:t>
+      </w:r>
+    </w:p>
+    <w:p>
+      <w:pPr>
+        <w:pStyle w:val="Titre3"/>
+      </w:pPr>
       <w:r>
         <w:t>State</w:t>
       </w:r>
@@ -365,6 +907,148 @@
         <w:t xml:space="preserve"> final.</w:t>
       </w:r>
     </w:p>
+    <w:sdt>
+      <w:sdtPr>
+        <w:rPr>
+          <w:rFonts w:asciiTheme="minorHAnsi" w:eastAsiaTheme="minorHAnsi" w:hAnsiTheme="minorHAnsi" w:cstheme="minorBidi"/>
+          <w:color w:val="auto"/>
+          <w:sz w:val="22"/>
+          <w:szCs w:val="22"/>
+          <w:lang w:val="fr-FR"/>
+        </w:rPr>
+        <w:id w:val="2062050529"/>
+        <w:docPartObj>
+          <w:docPartGallery w:val="Bibliographies"/>
+          <w:docPartUnique/>
+        </w:docPartObj>
+      </w:sdtPr>
+      <w:sdtEndPr>
+        <w:rPr>
+          <w:lang w:val="fr-CH"/>
+        </w:rPr>
+      </w:sdtEndPr>
+      <w:sdtContent>
+        <w:p>
+          <w:pPr>
+            <w:pStyle w:val="Titre1"/>
+            <w:rPr>
+              <w:lang w:val="en-US"/>
+            </w:rPr>
+          </w:pPr>
+          <w:r>
+            <w:rPr>
+              <w:lang w:val="en-US"/>
+            </w:rPr>
+            <w:t>Bibliography</w:t>
+          </w:r>
+        </w:p>
+        <w:sdt>
+          <w:sdtPr>
+            <w:id w:val="111145805"/>
+            <w:bibliography/>
+          </w:sdtPr>
+          <w:sdtEndPr/>
+          <w:sdtContent>
+            <w:p>
+              <w:pPr>
+                <w:pStyle w:val="Bibliographie"/>
+                <w:ind w:left="720" w:hanging="720"/>
+                <w:rPr>
+                  <w:noProof/>
+                  <w:sz w:val="24"/>
+                  <w:szCs w:val="24"/>
+                  <w:lang w:val="fr-FR"/>
+                </w:rPr>
+              </w:pPr>
+              <w:r>
+                <w:fldChar w:fldCharType="begin"/>
+              </w:r>
+              <w:r>
+                <w:rPr>
+                  <w:lang w:val="en-US"/>
+                </w:rPr>
+                <w:instrText>BIBLIOGRAPHY</w:instrText>
+              </w:r>
+              <w:r>
+                <w:fldChar w:fldCharType="separate"/>
+              </w:r>
+              <w:r>
+                <w:rPr>
+                  <w:noProof/>
+                  <w:lang w:val="en-US"/>
+                </w:rPr>
+                <w:t xml:space="preserve">Anath.tm. (2010, August 5). </w:t>
+              </w:r>
+              <w:r>
+                <w:rPr>
+                  <w:i/>
+                  <w:iCs/>
+                  <w:noProof/>
+                  <w:lang w:val="en-US"/>
+                </w:rPr>
+                <w:t>Learn Decorator Design Pattern</w:t>
+              </w:r>
+              <w:r>
+                <w:rPr>
+                  <w:noProof/>
+                  <w:lang w:val="en-US"/>
+                </w:rPr>
+                <w:t xml:space="preserve">. </w:t>
+              </w:r>
+              <w:r>
+                <w:rPr>
+                  <w:noProof/>
+                  <w:lang w:val="fr-FR"/>
+                </w:rPr>
+                <w:t>Récupéré sur CodeProject: http://www.codeproject.com/Articles/99469/Learn-Decorator-Design-Pattern-in-Easy-Steps</w:t>
+              </w:r>
+            </w:p>
+            <w:p>
+              <w:pPr>
+                <w:pStyle w:val="Bibliographie"/>
+                <w:ind w:left="720" w:hanging="720"/>
+                <w:rPr>
+                  <w:noProof/>
+                  <w:lang w:val="en-US"/>
+                </w:rPr>
+              </w:pPr>
+              <w:r>
+                <w:rPr>
+                  <w:noProof/>
+                  <w:lang w:val="en-US"/>
+                </w:rPr>
+                <w:t xml:space="preserve">Freeman, E., Freeman, E., Sierra, K., &amp; Bates, B. (2004). </w:t>
+              </w:r>
+              <w:r>
+                <w:rPr>
+                  <w:i/>
+                  <w:iCs/>
+                  <w:noProof/>
+                  <w:lang w:val="en-US"/>
+                </w:rPr>
+                <w:t>Head First Design Patterns.</w:t>
+              </w:r>
+              <w:r>
+                <w:rPr>
+                  <w:noProof/>
+                  <w:lang w:val="en-US"/>
+                </w:rPr>
+                <w:t xml:space="preserve"> O’Reilly Media.</w:t>
+              </w:r>
+            </w:p>
+            <w:p>
+              <w:r>
+                <w:rPr>
+                  <w:b/>
+                  <w:bCs/>
+                </w:rPr>
+                <w:fldChar w:fldCharType="end"/>
+              </w:r>
+            </w:p>
+          </w:sdtContent>
+        </w:sdt>
+      </w:sdtContent>
+    </w:sdt>
     <w:sectPr>
       <w:pgSz w:w="11906" w:h="16838"/>
       <w:pgMar w:top="1417" w:right="1417" w:bottom="1417" w:left="1417" w:header="708" w:footer="708" w:gutter="0"/>
@@ -373,6 +1057,142 @@
     </w:sectPr>
   </w:body>
 </w:document>
+</file>
+
+<file path=word/endnotes.xml><?xml version="1.0" encoding="utf-8"?>
+<w:endnotes xmlns:wpc="http://schemas.microsoft.com/office/word/2010/wordprocessingCanvas" xmlns:mc="http://schemas.openxmlformats.org/markup-compatibility/2006" xmlns:o="urn:schemas-microsoft-com:office:office" xmlns:r="http://schemas.openxmlformats.org/officeDocument/2006/relationships" xmlns:m="http://schemas.openxmlformats.org/officeDocument/2006/math" xmlns:v="urn:schemas-microsoft-com:vml" xmlns:wp14="http://schemas.microsoft.com/office/word/2010/wordprocessingDrawing" xmlns:wp="http://schemas.openxmlformats.org/drawingml/2006/wordprocessingDrawing" xmlns:w10="urn:schemas-microsoft-com:office:word" xmlns:w="http://schemas.openxmlformats.org/wordprocessingml/2006/main" xmlns:w14="http://schemas.microsoft.com/office/word/2010/wordml" xmlns:w15="http://schemas.microsoft.com/office/word/2012/wordml" xmlns:wpg="http://schemas.microsoft.com/office/word/2010/wordprocessingGroup" xmlns:wpi="http://schemas.microsoft.com/office/word/2010/wordprocessingInk" xmlns:wne="http://schemas.microsoft.com/office/word/2006/wordml" xmlns:wps="http://schemas.microsoft.com/office/word/2010/wordprocessingShape" mc:Ignorable="w14 w15 wp14">
+  <w:endnote w:type="separator" w:id="-1">
+    <w:p>
+      <w:pPr>
+        <w:spacing w:after="0" w:line="240" w:lineRule="auto"/>
+      </w:pPr>
+      <w:r>
+        <w:separator/>
+      </w:r>
+    </w:p>
+  </w:endnote>
+  <w:endnote w:type="continuationSeparator" w:id="0">
+    <w:p>
+      <w:pPr>
+        <w:spacing w:after="0" w:line="240" w:lineRule="auto"/>
+      </w:pPr>
+      <w:r>
+        <w:continuationSeparator/>
+      </w:r>
+    </w:p>
+  </w:endnote>
+  <w:endnote w:id="1">
+    <w:p>
+      <w:pPr>
+        <w:pStyle w:val="Notedefin"/>
+      </w:pPr>
+      <w:r>
+        <w:rPr>
+          <w:rStyle w:val="Appeldenotedefin"/>
+        </w:rPr>
+        <w:endnoteRef/>
+      </w:r>
+      <w:r>
+        <w:t xml:space="preserve"> </w:t>
+      </w:r>
+      <w:sdt>
+        <w:sdtPr>
+          <w:id w:val="-580527431"/>
+          <w:citation/>
+        </w:sdtPr>
+        <w:sdtContent>
+          <w:r>
+            <w:fldChar w:fldCharType="begin"/>
+          </w:r>
+          <w:r>
+            <w:instrText xml:space="preserve"> CITATION Fre04 \l 1033 </w:instrText>
+          </w:r>
+          <w:r>
+            <w:fldChar w:fldCharType="separate"/>
+          </w:r>
+          <w:r>
+            <w:rPr>
+              <w:noProof/>
+            </w:rPr>
+            <w:t>(Freeman, Freeman, Sierra, &amp; Bates, 2004)</w:t>
+          </w:r>
+          <w:r>
+            <w:fldChar w:fldCharType="end"/>
+          </w:r>
+        </w:sdtContent>
+      </w:sdt>
+    </w:p>
+  </w:endnote>
+  <w:endnote w:id="2">
+    <w:p>
+      <w:pPr>
+        <w:pStyle w:val="Notedefin"/>
+      </w:pPr>
+      <w:r>
+        <w:rPr>
+          <w:rStyle w:val="Appeldenotedefin"/>
+        </w:rPr>
+        <w:endnoteRef/>
+      </w:r>
+      <w:r>
+        <w:t xml:space="preserve"> </w:t>
+      </w:r>
+      <w:sdt>
+        <w:sdtPr>
+          <w:id w:val="1838725716"/>
+          <w:citation/>
+        </w:sdtPr>
+        <w:sdtContent>
+          <w:r>
+            <w:fldChar w:fldCharType="begin"/>
+          </w:r>
+          <w:r>
+            <w:instrText xml:space="preserve"> CITATION Ana10 \l 4108 </w:instrText>
+          </w:r>
+          <w:r>
+            <w:fldChar w:fldCharType="separate"/>
+          </w:r>
+          <w:r>
+            <w:rPr>
+              <w:noProof/>
+            </w:rPr>
+            <w:t>(Anath.tm, 2010)</w:t>
+          </w:r>
+          <w:r>
+            <w:fldChar w:fldCharType="end"/>
+          </w:r>
+        </w:sdtContent>
+      </w:sdt>
+      <w:bookmarkStart w:id="4" w:name="_GoBack"/>
+      <w:bookmarkEnd w:id="4"/>
+    </w:p>
+  </w:endnote>
+</w:endnotes>
+</file>
+
+<file path=word/footnotes.xml><?xml version="1.0" encoding="utf-8"?>
+<w:footnotes xmlns:wpc="http://schemas.microsoft.com/office/word/2010/wordprocessingCanvas" xmlns:mc="http://schemas.openxmlformats.org/markup-compatibility/2006" xmlns:o="urn:schemas-microsoft-com:office:office" xmlns:r="http://schemas.openxmlformats.org/officeDocument/2006/relationships" xmlns:m="http://schemas.openxmlformats.org/officeDocument/2006/math" xmlns:v="urn:schemas-microsoft-com:vml" xmlns:wp14="http://schemas.microsoft.com/office/word/2010/wordprocessingDrawing" xmlns:wp="http://schemas.openxmlformats.org/drawingml/2006/wordprocessingDrawing" xmlns:w10="urn:schemas-microsoft-com:office:word" xmlns:w="http://schemas.openxmlformats.org/wordprocessingml/2006/main" xmlns:w14="http://schemas.microsoft.com/office/word/2010/wordml" xmlns:w15="http://schemas.microsoft.com/office/word/2012/wordml" xmlns:wpg="http://schemas.microsoft.com/office/word/2010/wordprocessingGroup" xmlns:wpi="http://schemas.microsoft.com/office/word/2010/wordprocessingInk" xmlns:wne="http://schemas.microsoft.com/office/word/2006/wordml" xmlns:wps="http://schemas.microsoft.com/office/word/2010/wordprocessingShape" mc:Ignorable="w14 w15 wp14">
+  <w:footnote w:type="separator" w:id="-1">
+    <w:p>
+      <w:pPr>
+        <w:spacing w:after="0" w:line="240" w:lineRule="auto"/>
+      </w:pPr>
+      <w:r>
+        <w:separator/>
+      </w:r>
+    </w:p>
+  </w:footnote>
+  <w:footnote w:type="continuationSeparator" w:id="0">
+    <w:p>
+      <w:pPr>
+        <w:spacing w:after="0" w:line="240" w:lineRule="auto"/>
+      </w:pPr>
+      <w:r>
+        <w:continuationSeparator/>
+      </w:r>
+    </w:p>
+  </w:footnote>
+</w:footnotes>
 </file>
 
 <file path=word/styles.xml><?xml version="1.0" encoding="utf-8"?>
@@ -900,6 +1720,94 @@
       <w:szCs w:val="24"/>
     </w:rPr>
   </w:style>
+  <w:style w:type="paragraph" w:styleId="Lgende">
+    <w:name w:val="caption"/>
+    <w:basedOn w:val="Normal"/>
+    <w:next w:val="Normal"/>
+    <w:uiPriority w:val="35"/>
+    <w:unhideWhenUsed/>
+    <w:qFormat/>
+    <w:rsid w:val="000E1E03"/>
+    <w:pPr>
+      <w:spacing w:after="200" w:line="240" w:lineRule="auto"/>
+    </w:pPr>
+    <w:rPr>
+      <w:i/>
+      <w:iCs/>
+      <w:color w:val="44546A" w:themeColor="text2"/>
+      <w:sz w:val="18"/>
+      <w:szCs w:val="18"/>
+    </w:rPr>
+  </w:style>
+  <w:style w:type="paragraph" w:styleId="Bibliographie">
+    <w:name w:val="Bibliography"/>
+    <w:basedOn w:val="Normal"/>
+    <w:next w:val="Normal"/>
+    <w:uiPriority w:val="37"/>
+    <w:unhideWhenUsed/>
+    <w:rsid w:val="000E1E03"/>
+  </w:style>
+  <w:style w:type="paragraph" w:styleId="Tabledesillustrations">
+    <w:name w:val="table of figures"/>
+    <w:basedOn w:val="Normal"/>
+    <w:next w:val="Normal"/>
+    <w:uiPriority w:val="99"/>
+    <w:unhideWhenUsed/>
+    <w:rsid w:val="006214CF"/>
+    <w:pPr>
+      <w:spacing w:after="0"/>
+    </w:pPr>
+  </w:style>
+  <w:style w:type="character" w:styleId="Lienhypertexte">
+    <w:name w:val="Hyperlink"/>
+    <w:basedOn w:val="Policepardfaut"/>
+    <w:uiPriority w:val="99"/>
+    <w:unhideWhenUsed/>
+    <w:rsid w:val="006214CF"/>
+    <w:rPr>
+      <w:color w:val="0563C1" w:themeColor="hyperlink"/>
+      <w:u w:val="single"/>
+    </w:rPr>
+  </w:style>
+  <w:style w:type="paragraph" w:styleId="Notedefin">
+    <w:name w:val="endnote text"/>
+    <w:basedOn w:val="Normal"/>
+    <w:link w:val="NotedefinCar"/>
+    <w:uiPriority w:val="99"/>
+    <w:semiHidden/>
+    <w:unhideWhenUsed/>
+    <w:rsid w:val="00510626"/>
+    <w:pPr>
+      <w:spacing w:after="0" w:line="240" w:lineRule="auto"/>
+    </w:pPr>
+    <w:rPr>
+      <w:sz w:val="20"/>
+      <w:szCs w:val="20"/>
+    </w:rPr>
+  </w:style>
+  <w:style w:type="character" w:customStyle="1" w:styleId="NotedefinCar">
+    <w:name w:val="Note de fin Car"/>
+    <w:basedOn w:val="Policepardfaut"/>
+    <w:link w:val="Notedefin"/>
+    <w:uiPriority w:val="99"/>
+    <w:semiHidden/>
+    <w:rsid w:val="00510626"/>
+    <w:rPr>
+      <w:sz w:val="20"/>
+      <w:szCs w:val="20"/>
+    </w:rPr>
+  </w:style>
+  <w:style w:type="character" w:styleId="Appeldenotedefin">
+    <w:name w:val="endnote reference"/>
+    <w:basedOn w:val="Policepardfaut"/>
+    <w:uiPriority w:val="99"/>
+    <w:semiHidden/>
+    <w:unhideWhenUsed/>
+    <w:rsid w:val="00510626"/>
+    <w:rPr>
+      <w:vertAlign w:val="superscript"/>
+    </w:rPr>
+  </w:style>
 </w:styles>
 </file>
 
@@ -1162,4 +2070,69 @@
     </a:ext>
   </a:extLst>
 </a:theme>
+</file>
+
+<file path=customXml/item1.xml><?xml version="1.0" encoding="utf-8"?>
+<b:Sources xmlns:b="http://schemas.openxmlformats.org/officeDocument/2006/bibliography" xmlns="http://schemas.openxmlformats.org/officeDocument/2006/bibliography" SelectedStyle="\APASixthEditionOfficeOnline.xsl" StyleName="APA" Version="6">
+  <b:Source>
+    <b:Tag>Fre04</b:Tag>
+    <b:SourceType>Book</b:SourceType>
+    <b:Guid>{96CEA6F0-0FA7-480C-BB85-AA5D8F57D20E}</b:Guid>
+    <b:Author>
+      <b:Author>
+        <b:NameList>
+          <b:Person>
+            <b:Last>Freeman</b:Last>
+            <b:First>Eric</b:First>
+          </b:Person>
+          <b:Person>
+            <b:Last>Freeman</b:Last>
+            <b:First>Elisabeth</b:First>
+          </b:Person>
+          <b:Person>
+            <b:Last>Sierra</b:Last>
+            <b:First>Kathy</b:First>
+          </b:Person>
+          <b:Person>
+            <b:Last>Bates</b:Last>
+            <b:First>Bert</b:First>
+          </b:Person>
+        </b:NameList>
+      </b:Author>
+    </b:Author>
+    <b:Title>Head First Design Patterns</b:Title>
+    <b:Year>2004</b:Year>
+    <b:Publisher>O’Reilly Media</b:Publisher>
+    <b:RefOrder>1</b:RefOrder>
+  </b:Source>
+  <b:Source>
+    <b:Tag>Ana10</b:Tag>
+    <b:SourceType>InternetSite</b:SourceType>
+    <b:Guid>{BE93623B-F077-456B-A970-A69ED4EF9D7F}</b:Guid>
+    <b:Title>Learn Decorator Design Pattern</b:Title>
+    <b:Year>2010</b:Year>
+    <b:Author>
+      <b:Author>
+        <b:NameList>
+          <b:Person>
+            <b:Last>Anath.tm</b:Last>
+          </b:Person>
+        </b:NameList>
+      </b:Author>
+    </b:Author>
+    <b:InternetSiteTitle>CodeProject</b:InternetSiteTitle>
+    <b:Month>August</b:Month>
+    <b:Day>5</b:Day>
+    <b:URL>http://www.codeproject.com/Articles/99469/Learn-Decorator-Design-Pattern-in-Easy-Steps</b:URL>
+    <b:RefOrder>2</b:RefOrder>
+  </b:Source>
+</b:Sources>
+</file>
+
+<file path=customXml/itemProps1.xml><?xml version="1.0" encoding="utf-8"?>
+<ds:datastoreItem xmlns:ds="http://schemas.openxmlformats.org/officeDocument/2006/customXml" ds:itemID="{3D0FE14B-EF03-4C7F-8C38-F8EF2F6EC51F}">
+  <ds:schemaRefs>
+    <ds:schemaRef ds:uri="http://schemas.openxmlformats.org/officeDocument/2006/bibliography"/>
+  </ds:schemaRefs>
+</ds:datastoreItem>
 </file>
</xml_diff>